<commit_message>
Circle Language Spec: Commands: Put all example diagram articles' content into a single article.
</commit_message>
<xml_diff>
--- a/1.1. Circle Language Spec/06. Commands/01.1. Commands Main Concepts.docx
+++ b/1.1. Circle Language Spec/06. Commands/01.1. Commands Main Concepts.docx
@@ -48,311 +48,311 @@
         <w:pStyle w:val="Heading2"/>
       </w:pPr>
       <w:r>
+        <w:t xml:space="preserve">Commands </w:t>
+      </w:r>
+      <w:r>
         <w:t>Main Concepts</w:t>
       </w:r>
     </w:p>
     <w:p>
+      <w:r>
+        <w:t xml:space="preserve">Commands </w:t>
+      </w:r>
+      <w:r>
+        <w:t>are like</w:t>
+      </w:r>
+      <w:r>
+        <w:t xml:space="preserve"> executable objects</w:t>
+      </w:r>
+      <w:r>
+        <w:t>.</w:t>
+      </w:r>
+      <w:r>
+        <w:t xml:space="preserve"> </w:t>
+      </w:r>
+      <w:r>
+        <w:t>C</w:t>
+      </w:r>
+      <w:r>
+        <w:t xml:space="preserve">ommands </w:t>
+      </w:r>
+      <w:r>
+        <w:t xml:space="preserve">can be </w:t>
+      </w:r>
+      <w:r>
+        <w:t>actions</w:t>
+      </w:r>
+      <w:r>
+        <w:t xml:space="preserve">, </w:t>
+      </w:r>
+      <w:r>
+        <w:t xml:space="preserve">procedures and </w:t>
+      </w:r>
+      <w:r>
+        <w:t>processes</w:t>
+      </w:r>
+      <w:r>
+        <w:t>, that a computer c</w:t>
+      </w:r>
+      <w:r>
+        <w:t>ould</w:t>
+      </w:r>
+      <w:r>
+        <w:t xml:space="preserve"> </w:t>
+      </w:r>
+      <w:r>
+        <w:t>execute</w:t>
+      </w:r>
+      <w:r>
+        <w:t>.</w:t>
+      </w:r>
+    </w:p>
+    <w:p>
+      <w:pPr>
+        <w:pStyle w:val="Spacing"/>
+      </w:pPr>
+    </w:p>
+    <w:p>
+      <w:r>
+        <w:t>In other programming languages</w:t>
+      </w:r>
+      <w:r>
+        <w:t>,</w:t>
+      </w:r>
+      <w:r>
+        <w:t xml:space="preserve"> commands are not objects, but entirely separate constructs, that you can not really exchange with objects. But in the new computer language, commands are all implemented as </w:t>
+      </w:r>
+      <w:r>
+        <w:t xml:space="preserve">a </w:t>
+      </w:r>
+      <w:r>
+        <w:t>special object</w:t>
+      </w:r>
+      <w:r>
+        <w:t>, that can execute.</w:t>
+      </w:r>
+    </w:p>
+    <w:p>
+      <w:pPr>
+        <w:pStyle w:val="Spacing"/>
+      </w:pPr>
+    </w:p>
+    <w:p>
+      <w:r>
+        <w:t>In other programming languages it is common</w:t>
+      </w:r>
+      <w:r>
+        <w:t xml:space="preserve"> for a process to be implemented as a procedure</w:t>
+      </w:r>
+      <w:r>
+        <w:t xml:space="preserve">. But sometimes, when programming in other programming languages, you </w:t>
+      </w:r>
+      <w:r>
+        <w:t xml:space="preserve">replace the procedure by </w:t>
+      </w:r>
+      <w:r>
+        <w:t xml:space="preserve">an object, whose sole purpose is to execute </w:t>
+      </w:r>
+      <w:r>
+        <w:t xml:space="preserve">a </w:t>
+      </w:r>
+      <w:r>
+        <w:t>procedure. The object then hides complexity of the input and output better, and better hides the complexity of the procedure itself. Turning a procedure into an object also gives it more flexible linkage possib</w:t>
+      </w:r>
+      <w:r>
+        <w:t>i</w:t>
+      </w:r>
+      <w:r>
+        <w:t xml:space="preserve">lities, for instance to be able to plug-in the </w:t>
+      </w:r>
+      <w:r>
+        <w:t>process</w:t>
+      </w:r>
+      <w:r>
+        <w:t xml:space="preserve"> into an existing system</w:t>
+      </w:r>
+      <w:r>
+        <w:t xml:space="preserve">. </w:t>
+      </w:r>
+      <w:r>
+        <w:t>That is not easily possible, unless you turn a procedure into an object.</w:t>
+      </w:r>
+    </w:p>
+    <w:p>
+      <w:pPr>
+        <w:pStyle w:val="Spacing"/>
+      </w:pPr>
+    </w:p>
+    <w:p>
+      <w:r>
+        <w:t xml:space="preserve">In the new computer language, every procedure actually </w:t>
+      </w:r>
+      <w:r>
+        <w:rPr>
+          <w:i/>
+        </w:rPr>
+        <w:t xml:space="preserve">is </w:t>
+      </w:r>
+      <w:r>
+        <w:t xml:space="preserve">an object, that has the special property, that it is </w:t>
+      </w:r>
+      <w:r>
+        <w:rPr>
+          <w:i/>
+        </w:rPr>
+        <w:t>executable</w:t>
+      </w:r>
+      <w:r>
+        <w:t>.</w:t>
+      </w:r>
+    </w:p>
+    <w:p>
+      <w:pPr>
+        <w:pStyle w:val="Spacing"/>
+      </w:pPr>
+    </w:p>
+    <w:p>
+      <w:r>
+        <w:t>This means, that a command has all the complexity hiding and linkage possibilities</w:t>
+      </w:r>
+      <w:r>
+        <w:t>,</w:t>
+      </w:r>
+      <w:r>
+        <w:t xml:space="preserve"> </w:t>
+      </w:r>
+      <w:r>
+        <w:t xml:space="preserve">that </w:t>
+      </w:r>
+      <w:r>
+        <w:t xml:space="preserve">an object has. A command for instance </w:t>
+      </w:r>
+      <w:r>
+        <w:t xml:space="preserve">can </w:t>
+      </w:r>
+      <w:r>
+        <w:t xml:space="preserve">also </w:t>
+      </w:r>
+      <w:r>
+        <w:rPr>
+          <w:i/>
+        </w:rPr>
+        <w:t>inherit</w:t>
+      </w:r>
+      <w:r>
+        <w:t xml:space="preserve"> the base procedure from another command.</w:t>
+      </w:r>
+    </w:p>
+    <w:p>
+      <w:pPr>
+        <w:pStyle w:val="Spacing"/>
+      </w:pPr>
+    </w:p>
+    <w:p>
+      <w:r>
+        <w:t>This also means, that a command can be as well structured as an object, an</w:t>
+      </w:r>
+      <w:r>
+        <w:t xml:space="preserve">d it is no argument anymore, that </w:t>
+      </w:r>
+      <w:r>
+        <w:t>using procedures is a less structured way of programming, than using objects</w:t>
+      </w:r>
+      <w:r>
+        <w:t>, that represent process</w:t>
+      </w:r>
+      <w:r>
+        <w:t>es</w:t>
+      </w:r>
+      <w:r>
+        <w:t xml:space="preserve">. Every command is an object, that represents a process. It looks </w:t>
+      </w:r>
+      <w:r>
+        <w:t xml:space="preserve">exactly </w:t>
+      </w:r>
+      <w:r>
+        <w:t xml:space="preserve">like a command, </w:t>
+      </w:r>
+      <w:r>
+        <w:t xml:space="preserve">but </w:t>
+      </w:r>
+      <w:r>
+        <w:t>it has all the capabilities of an object.</w:t>
+      </w:r>
+    </w:p>
+    <w:p>
+      <w:pPr>
+        <w:pStyle w:val="Spacing"/>
+      </w:pPr>
+    </w:p>
+    <w:p>
+      <w:r>
+        <w:t>C</w:t>
+      </w:r>
+      <w:r>
+        <w:t>ommand</w:t>
+      </w:r>
+      <w:r>
+        <w:t>s</w:t>
+      </w:r>
+      <w:r>
+        <w:t xml:space="preserve"> </w:t>
+      </w:r>
+      <w:r>
+        <w:t xml:space="preserve">are </w:t>
+      </w:r>
+      <w:r>
+        <w:rPr>
+          <w:i/>
+        </w:rPr>
+        <w:t>executable object</w:t>
+      </w:r>
+      <w:r>
+        <w:rPr>
+          <w:i/>
+        </w:rPr>
+        <w:t>s</w:t>
+      </w:r>
+      <w:r>
+        <w:t>.</w:t>
+      </w:r>
+    </w:p>
+    <w:p>
+      <w:pPr>
+        <w:pStyle w:val="Spacing"/>
+      </w:pPr>
+    </w:p>
+    <w:p>
+      <w:r>
+        <w:t>You can use all the capabilities of objects inside a command.</w:t>
+      </w:r>
+      <w:r>
+        <w:t xml:space="preserve"> </w:t>
+      </w:r>
+      <w:r>
+        <w:t xml:space="preserve">But a command has the special property, that it is </w:t>
+      </w:r>
+      <w:r>
+        <w:rPr>
+          <w:i/>
+        </w:rPr>
+        <w:t>executable</w:t>
+      </w:r>
+      <w:r>
+        <w:t>.</w:t>
+      </w:r>
+    </w:p>
+    <w:p>
       <w:pPr>
         <w:pStyle w:val="Heading3"/>
       </w:pPr>
       <w:r>
-        <w:t>Commands</w:t>
-      </w:r>
-    </w:p>
-    <w:p>
-      <w:r>
-        <w:t xml:space="preserve">Commands </w:t>
-      </w:r>
-      <w:r>
-        <w:t>are like</w:t>
-      </w:r>
-      <w:r>
-        <w:t xml:space="preserve"> executable objects</w:t>
-      </w:r>
-      <w:r>
-        <w:t>.</w:t>
-      </w:r>
-      <w:r>
-        <w:t xml:space="preserve"> </w:t>
-      </w:r>
-      <w:r>
-        <w:t>C</w:t>
-      </w:r>
-      <w:r>
-        <w:t xml:space="preserve">ommands </w:t>
-      </w:r>
-      <w:r>
-        <w:t xml:space="preserve">can be </w:t>
-      </w:r>
-      <w:r>
-        <w:t>actions</w:t>
-      </w:r>
-      <w:r>
-        <w:t xml:space="preserve">, </w:t>
-      </w:r>
-      <w:r>
-        <w:t xml:space="preserve">procedures and </w:t>
-      </w:r>
-      <w:r>
-        <w:t>processes</w:t>
-      </w:r>
-      <w:r>
-        <w:t>, that a computer c</w:t>
-      </w:r>
-      <w:r>
-        <w:t>ould</w:t>
-      </w:r>
-      <w:r>
-        <w:t xml:space="preserve"> </w:t>
-      </w:r>
-      <w:r>
-        <w:t>execute</w:t>
-      </w:r>
-      <w:r>
-        <w:t>.</w:t>
-      </w:r>
-    </w:p>
-    <w:p>
-      <w:pPr>
-        <w:pStyle w:val="Spacing"/>
-      </w:pPr>
-    </w:p>
-    <w:p>
-      <w:r>
-        <w:t>In other programming languages</w:t>
-      </w:r>
-      <w:r>
-        <w:t>,</w:t>
-      </w:r>
-      <w:r>
-        <w:t xml:space="preserve"> commands are not objects, but entirely separate constructs, that you can not really exchange with objects. But in the new computer language, commands are all implemented as </w:t>
-      </w:r>
-      <w:r>
-        <w:t xml:space="preserve">a </w:t>
-      </w:r>
-      <w:r>
-        <w:t>special object</w:t>
-      </w:r>
-      <w:r>
-        <w:t>, that can execute.</w:t>
-      </w:r>
-    </w:p>
-    <w:p>
-      <w:pPr>
-        <w:pStyle w:val="Spacing"/>
-      </w:pPr>
-    </w:p>
-    <w:p>
-      <w:r>
-        <w:t>In other programming languages it is common</w:t>
-      </w:r>
-      <w:r>
-        <w:t xml:space="preserve"> for a process to be implemented as a procedure</w:t>
-      </w:r>
-      <w:r>
-        <w:t xml:space="preserve">. But sometimes, when programming in other programming languages, you </w:t>
-      </w:r>
-      <w:r>
-        <w:t xml:space="preserve">replace the procedure by </w:t>
-      </w:r>
-      <w:r>
-        <w:t xml:space="preserve">an object, whose sole purpose is to execute </w:t>
-      </w:r>
-      <w:r>
-        <w:t xml:space="preserve">a </w:t>
-      </w:r>
-      <w:r>
-        <w:t>procedure. The object then hides complexity of the input and output better, and better hides the complexity of the procedure itself. Turning a procedure into an object also gives it more flexible linkage possib</w:t>
-      </w:r>
-      <w:r>
-        <w:t>i</w:t>
-      </w:r>
-      <w:r>
-        <w:t xml:space="preserve">lities, for instance to be able to plug-in the </w:t>
-      </w:r>
-      <w:r>
-        <w:t>process</w:t>
-      </w:r>
-      <w:r>
-        <w:t xml:space="preserve"> into an existing system</w:t>
-      </w:r>
-      <w:r>
-        <w:t xml:space="preserve">. </w:t>
-      </w:r>
-      <w:r>
-        <w:t>That is not easily possible, unless you turn a procedure into an object.</w:t>
-      </w:r>
-    </w:p>
-    <w:p>
-      <w:pPr>
-        <w:pStyle w:val="Spacing"/>
-      </w:pPr>
-    </w:p>
-    <w:p>
-      <w:r>
-        <w:t xml:space="preserve">In the new computer language, every procedure actually </w:t>
-      </w:r>
-      <w:r>
-        <w:rPr>
-          <w:i/>
-        </w:rPr>
-        <w:t xml:space="preserve">is </w:t>
-      </w:r>
-      <w:r>
-        <w:t xml:space="preserve">an object, that has the special property, that it is </w:t>
-      </w:r>
-      <w:r>
-        <w:rPr>
-          <w:i/>
-        </w:rPr>
-        <w:t>executable</w:t>
-      </w:r>
-      <w:r>
-        <w:t>.</w:t>
-      </w:r>
-    </w:p>
-    <w:p>
-      <w:pPr>
-        <w:pStyle w:val="Spacing"/>
-      </w:pPr>
-    </w:p>
-    <w:p>
-      <w:r>
-        <w:t>This means, that a command has all the complexity hiding and linkage possibilities</w:t>
-      </w:r>
-      <w:r>
-        <w:t>,</w:t>
-      </w:r>
-      <w:r>
-        <w:t xml:space="preserve"> </w:t>
-      </w:r>
-      <w:r>
-        <w:t xml:space="preserve">that </w:t>
-      </w:r>
-      <w:r>
-        <w:t xml:space="preserve">an object has. A command for instance </w:t>
-      </w:r>
-      <w:r>
-        <w:t xml:space="preserve">can </w:t>
-      </w:r>
-      <w:r>
-        <w:t xml:space="preserve">also </w:t>
-      </w:r>
-      <w:r>
-        <w:rPr>
-          <w:i/>
-        </w:rPr>
-        <w:t>inherit</w:t>
-      </w:r>
-      <w:r>
-        <w:t xml:space="preserve"> the base procedure from another command.</w:t>
-      </w:r>
-    </w:p>
-    <w:p>
-      <w:pPr>
-        <w:pStyle w:val="Spacing"/>
-      </w:pPr>
-    </w:p>
-    <w:p>
-      <w:r>
-        <w:t>This also means, that a command can be as well structured as an object, an</w:t>
-      </w:r>
-      <w:r>
-        <w:t xml:space="preserve">d it is no argument anymore, that </w:t>
-      </w:r>
-      <w:r>
-        <w:t>using procedures is a less structured way of programming, than using objects</w:t>
-      </w:r>
-      <w:r>
-        <w:t>, that represent process</w:t>
-      </w:r>
-      <w:r>
-        <w:t>es</w:t>
-      </w:r>
-      <w:r>
-        <w:t xml:space="preserve">. Every command is an object, that represents a process. It looks </w:t>
-      </w:r>
-      <w:r>
-        <w:t xml:space="preserve">exactly </w:t>
-      </w:r>
-      <w:r>
-        <w:t xml:space="preserve">like a command, </w:t>
-      </w:r>
-      <w:r>
-        <w:t xml:space="preserve">but </w:t>
-      </w:r>
-      <w:r>
-        <w:t>it has all the capabilities of an object.</w:t>
-      </w:r>
-    </w:p>
-    <w:p>
-      <w:pPr>
-        <w:pStyle w:val="Spacing"/>
-      </w:pPr>
-    </w:p>
-    <w:p>
-      <w:r>
-        <w:t>C</w:t>
-      </w:r>
-      <w:r>
-        <w:t>ommand</w:t>
-      </w:r>
-      <w:r>
-        <w:t>s</w:t>
-      </w:r>
-      <w:r>
-        <w:t xml:space="preserve"> </w:t>
-      </w:r>
-      <w:r>
-        <w:t xml:space="preserve">are </w:t>
-      </w:r>
-      <w:r>
-        <w:rPr>
-          <w:i/>
-        </w:rPr>
-        <w:t>executable object</w:t>
-      </w:r>
-      <w:r>
-        <w:rPr>
-          <w:i/>
-        </w:rPr>
-        <w:t>s</w:t>
-      </w:r>
-      <w:r>
-        <w:t>.</w:t>
-      </w:r>
-    </w:p>
-    <w:p>
-      <w:pPr>
-        <w:pStyle w:val="Spacing"/>
-      </w:pPr>
-    </w:p>
-    <w:p>
-      <w:r>
-        <w:t>You can use all the capabilities of objects inside a command.</w:t>
-      </w:r>
-      <w:r>
-        <w:t xml:space="preserve"> </w:t>
-      </w:r>
-      <w:r>
-        <w:t xml:space="preserve">But a command has the special property, that it is </w:t>
-      </w:r>
-      <w:r>
-        <w:rPr>
-          <w:i/>
-        </w:rPr>
-        <w:t>executable</w:t>
-      </w:r>
-      <w:r>
-        <w:t>.</w:t>
-      </w:r>
-    </w:p>
-    <w:p>
-      <w:pPr>
-        <w:pStyle w:val="Heading4"/>
-      </w:pPr>
-      <w:r>
-        <w:t>Diagram Notation</w:t>
+        <w:t>Diagram No</w:t>
+      </w:r>
+      <w:bookmarkStart w:id="0" w:name="_GoBack"/>
+      <w:bookmarkEnd w:id="0"/>
+      <w:r>
+        <w:t>tation</w:t>
       </w:r>
     </w:p>
     <w:p>
@@ -3354,8 +3354,6 @@
           </wp:inline>
         </w:drawing>
       </w:r>
-      <w:bookmarkStart w:id="0" w:name="_GoBack"/>
-      <w:bookmarkEnd w:id="0"/>
     </w:p>
     <w:sectPr>
       <w:pgSz w:w="12240" w:h="15840"/>
@@ -4178,16 +4176,17 @@
     <w:basedOn w:val="Normal"/>
     <w:next w:val="Normal"/>
     <w:qFormat/>
-    <w:rsid w:val="005A1878"/>
+    <w:rsid w:val="00AC1736"/>
     <w:pPr>
       <w:keepNext/>
-      <w:spacing w:before="140" w:after="120"/>
+      <w:spacing w:before="180" w:after="120"/>
       <w:outlineLvl w:val="2"/>
     </w:pPr>
     <w:rPr>
       <w:rFonts w:cs="Arial"/>
       <w:b/>
       <w:bCs/>
+      <w:sz w:val="22"/>
     </w:rPr>
   </w:style>
   <w:style w:type="paragraph" w:styleId="Heading4">
@@ -4195,10 +4194,10 @@
     <w:basedOn w:val="Normal"/>
     <w:next w:val="Normal"/>
     <w:qFormat/>
-    <w:rsid w:val="00DB39E4"/>
+    <w:rsid w:val="00A87438"/>
     <w:pPr>
       <w:keepNext/>
-      <w:spacing w:before="120" w:after="120"/>
+      <w:spacing w:before="180" w:after="120"/>
       <w:outlineLvl w:val="3"/>
     </w:pPr>
     <w:rPr>

</xml_diff>